<commit_message>
Add input3, fix report
</commit_message>
<xml_diff>
--- a/Python/Report Max Kovalchuk Parks Python.docx
+++ b/Python/Report Max Kovalchuk Parks Python.docx
@@ -272,7 +272,7 @@
           <w:color w:val="000000"/>
           <w:sz w:val="48"/>
           <w:szCs w:val="48"/>
-          <w:lang w:val="en-US" w:eastAsia="uk-UA"/>
+          <w:lang w:val="ru-RU" w:eastAsia="uk-UA"/>
         </w:rPr>
       </w:pPr>
       <w:r>
@@ -333,8 +333,6 @@
           <w:lang w:eastAsia="uk-UA"/>
         </w:rPr>
       </w:pPr>
-      <w:bookmarkStart w:id="0" w:name="_GoBack"/>
-      <w:bookmarkEnd w:id="0"/>
     </w:p>
     <w:p>
       <w:pPr>
@@ -1141,17 +1139,7 @@
                       <w:szCs w:val="28"/>
                       <w:lang w:eastAsia="uk-UA"/>
                     </w:rPr>
-                    <m:t>q</m:t>
-                  </m:r>
-                  <m:r>
-                    <w:rPr>
-                      <w:rFonts w:ascii="Cambria Math" w:eastAsia="Times New Roman" w:hAnsi="Cambria Math" w:cs="Times New Roman"/>
-                      <w:color w:val="000000"/>
-                      <w:sz w:val="28"/>
-                      <w:szCs w:val="28"/>
-                      <w:lang w:eastAsia="uk-UA"/>
-                    </w:rPr>
-                    <m:t>+1</m:t>
+                    <m:t>q+1</m:t>
                   </m:r>
                 </m:num>
                 <m:den>
@@ -2663,6 +2651,7 @@
       <w:r>
         <w:rPr>
           <w:rFonts w:ascii="Arial" w:eastAsia="Times New Roman" w:hAnsi="Arial" w:cs="Arial"/>
+          <w:noProof/>
           <w:color w:val="000000"/>
           <w:sz w:val="28"/>
           <w:szCs w:val="28"/>
@@ -2720,6 +2709,7 @@
       <w:r>
         <w:rPr>
           <w:rFonts w:ascii="Arial" w:eastAsia="Times New Roman" w:hAnsi="Arial" w:cs="Arial"/>
+          <w:noProof/>
           <w:color w:val="000000"/>
           <w:sz w:val="28"/>
           <w:szCs w:val="28"/>
@@ -2777,6 +2767,7 @@
       <w:r>
         <w:rPr>
           <w:rFonts w:ascii="Arial" w:eastAsia="Times New Roman" w:hAnsi="Arial" w:cs="Arial"/>
+          <w:noProof/>
           <w:color w:val="000000"/>
           <w:sz w:val="28"/>
           <w:szCs w:val="28"/>
@@ -2835,6 +2826,7 @@
       <w:r>
         <w:rPr>
           <w:rFonts w:ascii="Arial" w:eastAsia="Times New Roman" w:hAnsi="Arial" w:cs="Arial"/>
+          <w:noProof/>
           <w:color w:val="000000"/>
           <w:sz w:val="28"/>
           <w:szCs w:val="28"/>
@@ -3016,7 +3008,19 @@
           <w:szCs w:val="28"/>
           <w:lang w:eastAsia="uk-UA"/>
         </w:rPr>
-        <w:t>4 обчислювальних серверів, всі у одному регіоні.</w:t>
+        <w:t xml:space="preserve">4 </w:t>
+      </w:r>
+      <w:bookmarkStart w:id="0" w:name="_GoBack"/>
+      <w:bookmarkEnd w:id="0"/>
+      <w:r>
+        <w:rPr>
+          <w:rFonts w:ascii="Arial" w:eastAsia="Times New Roman" w:hAnsi="Arial" w:cs="Arial"/>
+          <w:color w:val="000000"/>
+          <w:sz w:val="28"/>
+          <w:szCs w:val="28"/>
+          <w:lang w:eastAsia="uk-UA"/>
+        </w:rPr>
+        <w:t>обчислювальних серверів, всі у одному регіоні.</w:t>
       </w:r>
     </w:p>
     <w:tbl>
@@ -3123,7 +3127,7 @@
                 <w:szCs w:val="28"/>
                 <w:lang w:eastAsia="uk-UA"/>
               </w:rPr>
-              <w:t>1</w:t>
+              <w:t>4</w:t>
             </w:r>
           </w:p>
         </w:tc>
@@ -3165,7 +3169,7 @@
                 <w:szCs w:val="28"/>
                 <w:lang w:eastAsia="uk-UA"/>
               </w:rPr>
-              <w:t>2</w:t>
+              <w:t>3</w:t>
             </w:r>
           </w:p>
         </w:tc>
@@ -3207,7 +3211,7 @@
                 <w:szCs w:val="28"/>
                 <w:lang w:eastAsia="uk-UA"/>
               </w:rPr>
-              <w:t>3</w:t>
+              <w:t>2</w:t>
             </w:r>
           </w:p>
         </w:tc>
@@ -3242,7 +3246,7 @@
                 <w:szCs w:val="28"/>
                 <w:lang w:eastAsia="uk-UA"/>
               </w:rPr>
-              <w:t>4</w:t>
+              <w:t>1</w:t>
             </w:r>
           </w:p>
         </w:tc>
@@ -3810,9 +3814,10 @@
       <w:r>
         <w:rPr>
           <w:rFonts w:ascii="Times New Roman" w:hAnsi="Times New Roman" w:cs="Times New Roman"/>
-          <w:sz w:val="28"/>
-          <w:szCs w:val="28"/>
-          <w:lang w:val="en-US"/>
+          <w:noProof/>
+          <w:sz w:val="28"/>
+          <w:szCs w:val="28"/>
+          <w:lang w:eastAsia="uk-UA"/>
         </w:rPr>
         <w:drawing>
           <wp:inline distT="0" distB="0" distL="0" distR="0" wp14:anchorId="4BF417F8" wp14:editId="437EAB22">
@@ -3870,9 +3875,10 @@
       <w:r>
         <w:rPr>
           <w:rFonts w:ascii="Times New Roman" w:hAnsi="Times New Roman" w:cs="Times New Roman"/>
-          <w:sz w:val="28"/>
-          <w:szCs w:val="28"/>
-          <w:lang w:val="en-US"/>
+          <w:noProof/>
+          <w:sz w:val="28"/>
+          <w:szCs w:val="28"/>
+          <w:lang w:eastAsia="uk-UA"/>
         </w:rPr>
         <w:drawing>
           <wp:inline distT="0" distB="0" distL="0" distR="0" wp14:anchorId="29D7AE60" wp14:editId="46DAB792">
@@ -3930,9 +3936,10 @@
       <w:r>
         <w:rPr>
           <w:rFonts w:ascii="Times New Roman" w:hAnsi="Times New Roman" w:cs="Times New Roman"/>
-          <w:sz w:val="28"/>
-          <w:szCs w:val="28"/>
-          <w:lang w:val="en-US"/>
+          <w:noProof/>
+          <w:sz w:val="28"/>
+          <w:szCs w:val="28"/>
+          <w:lang w:eastAsia="uk-UA"/>
         </w:rPr>
         <w:drawing>
           <wp:inline distT="0" distB="0" distL="0" distR="0" wp14:anchorId="097ED755" wp14:editId="51E8DC9E">
@@ -3990,9 +3997,10 @@
       <w:r>
         <w:rPr>
           <w:rFonts w:ascii="Times New Roman" w:hAnsi="Times New Roman" w:cs="Times New Roman"/>
-          <w:sz w:val="28"/>
-          <w:szCs w:val="28"/>
-          <w:lang w:val="en-US"/>
+          <w:noProof/>
+          <w:sz w:val="28"/>
+          <w:szCs w:val="28"/>
+          <w:lang w:eastAsia="uk-UA"/>
         </w:rPr>
         <w:drawing>
           <wp:inline distT="0" distB="0" distL="0" distR="0" wp14:anchorId="0C6E2797" wp14:editId="1DD58B08">

</xml_diff>